<commit_message>
Updated the Discussion Chapter
</commit_message>
<xml_diff>
--- a/Documents/Discussion.docx
+++ b/Documents/Discussion.docx
@@ -115,7 +115,25 @@
           <w:sz w:val="24"/>
           <w:szCs w:val="24"/>
         </w:rPr>
-        <w:t xml:space="preserve">The initial foray into sentiment analysis with BERT, focusing solely on textual content, revealed the fundamental capability of text-based analysis to discern consumer sentiment in online reviews, albeit with limitations. For instance, a review expressing dissatisfaction with a mascara opening, marked with a </w:t>
+        <w:t>The initial phase of our investigation into sentiment analysis employed the BERT model, focusing exclusively on the textual content of Amazon product reviews. This experiment aimed to assess the capability of text-based analysis in identifying consumer sentiments, revealing both the strengths and limitations of relying solely on textual information.</w:t>
+      </w:r>
+    </w:p>
+    <w:p>
+      <w:pPr>
+        <w:jc w:val="both"/>
+        <w:rPr>
+          <w:rFonts w:asciiTheme="majorBidi" w:hAnsiTheme="majorBidi" w:cstheme="majorBidi"/>
+          <w:sz w:val="24"/>
+          <w:szCs w:val="24"/>
+        </w:rPr>
+      </w:pPr>
+      <w:r>
+        <w:rPr>
+          <w:rFonts w:asciiTheme="majorBidi" w:hAnsiTheme="majorBidi" w:cstheme="majorBidi"/>
+          <w:sz w:val="24"/>
+          <w:szCs w:val="24"/>
+        </w:rPr>
+        <w:t xml:space="preserve">One notable example involved a review for a hangover remedy product, which read, "used twice never felt bad normally get hangovers used twice never felt bad smell." Despite the review containing no explicit negative sentiment in the text, the inclusion of </w:t>
       </w:r>
       <w:r>
         <w:rPr>
@@ -123,52 +141,131 @@
           <w:sz w:val="24"/>
           <w:szCs w:val="24"/>
         </w:rPr>
-        <w:t>😡</w:t>
-      </w:r>
-      <w:r>
-        <w:rPr>
-          <w:rFonts w:asciiTheme="majorBidi" w:hAnsiTheme="majorBidi" w:cstheme="majorBidi"/>
-          <w:sz w:val="24"/>
-          <w:szCs w:val="24"/>
-        </w:rPr>
-        <w:t xml:space="preserve"> emoji, was accurately classified as a 'Side Effect.' However, another review, despite its comprehensive detail and a high star rating, was misclassified as 'Uncertain' instead of 'Satisfaction.' This misclassification underscores the model's struggle with complex textual nuances and the necessity for additional sentiment indicators.</w:t>
-      </w:r>
-    </w:p>
-    <w:p>
-      <w:pPr>
-        <w:jc w:val="both"/>
-        <w:rPr>
-          <w:rFonts w:asciiTheme="majorBidi" w:hAnsiTheme="majorBidi" w:cstheme="majorBidi"/>
-          <w:sz w:val="24"/>
-          <w:szCs w:val="24"/>
-        </w:rPr>
-      </w:pPr>
-      <w:r>
-        <w:rPr>
-          <w:rFonts w:asciiTheme="majorBidi" w:hAnsiTheme="majorBidi" w:cstheme="majorBidi"/>
-          <w:sz w:val="24"/>
-          <w:szCs w:val="24"/>
-        </w:rPr>
-        <w:t>The mislabeling of a review expressing dissatisfaction with the quality of eye shadow as 'Dissatisfaction' instead of the more severe 'Side Effect' further highlights the model's limitations in grasping the severity of negative sentiments based solely on text. Similarly, a review lamenting the inefficacy of a hangover remedy, though correctly identified as 'Dissatisfaction,' could potentially benefit from the integration of non-textual elements for a more nuanced understanding.</w:t>
-      </w:r>
-    </w:p>
-    <w:p>
-      <w:pPr>
-        <w:jc w:val="both"/>
-        <w:rPr>
-          <w:rFonts w:asciiTheme="majorBidi" w:hAnsiTheme="majorBidi" w:cstheme="majorBidi"/>
-          <w:sz w:val="24"/>
-          <w:szCs w:val="24"/>
-        </w:rPr>
-      </w:pPr>
-      <w:r>
-        <w:rPr>
-          <w:rFonts w:asciiTheme="majorBidi" w:hAnsiTheme="majorBidi" w:cstheme="majorBidi"/>
-          <w:sz w:val="24"/>
-          <w:szCs w:val="24"/>
-        </w:rPr>
-        <w:t>Conversely, the model showcased its strength in recognizing positive sentiments, accurately classifying a review praising a mascara's efficacy as 'Efficacy.' However, the model's inability to differentiate between 'Satisfaction' and 'Efficacy' in a review lauding a product's immediate results suggests a need for a more refined analysis approach that can discern subtle distinctions in positive feedback.</w:t>
-      </w:r>
+        <w:t>😰😰😰</w:t>
+      </w:r>
+      <w:r>
+        <w:rPr>
+          <w:rFonts w:asciiTheme="majorBidi" w:hAnsiTheme="majorBidi" w:cstheme="majorBidi"/>
+          <w:sz w:val="24"/>
+          <w:szCs w:val="24"/>
+        </w:rPr>
+        <w:t xml:space="preserve"> emojis and a 1.0-star rating clearly indicated a negative experience. However, the model, limited to analyzing text, predicted the sentiment as 'Side Effect' rather than the actual 'Dissatisfaction.' This instance underscores the challenge text-based models face in interpreting sentiments when textual nuances are subtle or absent, and the critical sentiment indicators lie in non-textual elements like emojis and star ratings.</w:t>
+      </w:r>
+    </w:p>
+    <w:p>
+      <w:pPr>
+        <w:jc w:val="both"/>
+        <w:rPr>
+          <w:rFonts w:asciiTheme="majorBidi" w:hAnsiTheme="majorBidi" w:cstheme="majorBidi"/>
+          <w:sz w:val="24"/>
+          <w:szCs w:val="24"/>
+        </w:rPr>
+      </w:pPr>
+      <w:r>
+        <w:rPr>
+          <w:rFonts w:asciiTheme="majorBidi" w:hAnsiTheme="majorBidi" w:cstheme="majorBidi"/>
+          <w:sz w:val="24"/>
+          <w:szCs w:val="24"/>
+        </w:rPr>
+        <w:t xml:space="preserve">Another example came from a review expressing disappointment with a steamer, stating, "disappointed steamer get really hot spits boiling water relaxing disappointed." Accompanied by a </w:t>
+      </w:r>
+      <w:r>
+        <w:rPr>
+          <w:rFonts w:ascii="Segoe UI Emoji" w:hAnsi="Segoe UI Emoji" w:cs="Segoe UI Emoji"/>
+          <w:sz w:val="24"/>
+          <w:szCs w:val="24"/>
+        </w:rPr>
+        <w:t>😕</w:t>
+      </w:r>
+      <w:r>
+        <w:rPr>
+          <w:rFonts w:asciiTheme="majorBidi" w:hAnsiTheme="majorBidi" w:cstheme="majorBidi"/>
+          <w:sz w:val="24"/>
+          <w:szCs w:val="24"/>
+        </w:rPr>
+        <w:t xml:space="preserve"> emoji and a 1.0-star rating, the sentiment was clearly negative. Yet, the model misclassified this as 'Side Effect' instead of the correct 'Dissatisfaction' label. This misclassification highlights the model's difficulty in grasping the full sentiment spectrum from text alone, particularly when </w:t>
+      </w:r>
+      <w:r>
+        <w:rPr>
+          <w:rFonts w:asciiTheme="majorBidi" w:hAnsiTheme="majorBidi" w:cstheme="majorBidi"/>
+          <w:sz w:val="24"/>
+          <w:szCs w:val="24"/>
+        </w:rPr>
+        <w:lastRenderedPageBreak/>
+        <w:t>the text contains complex expressions of dissatisfaction or when the sentiment is contradicted or nuanced by non-textual elements.</w:t>
+      </w:r>
+    </w:p>
+    <w:p>
+      <w:pPr>
+        <w:jc w:val="both"/>
+        <w:rPr>
+          <w:rFonts w:asciiTheme="majorBidi" w:hAnsiTheme="majorBidi" w:cstheme="majorBidi"/>
+          <w:sz w:val="24"/>
+          <w:szCs w:val="24"/>
+        </w:rPr>
+      </w:pPr>
+      <w:r>
+        <w:rPr>
+          <w:rFonts w:asciiTheme="majorBidi" w:hAnsiTheme="majorBidi" w:cstheme="majorBidi"/>
+          <w:sz w:val="24"/>
+          <w:szCs w:val="24"/>
+        </w:rPr>
+        <w:t xml:space="preserve">Furthermore, a review providing two stars mentioned a preference for a "medium bristle brush instead of a hard bristle brush," accompanied by a </w:t>
+      </w:r>
+      <w:r>
+        <w:rPr>
+          <w:rFonts w:ascii="Segoe UI Emoji" w:hAnsi="Segoe UI Emoji" w:cs="Segoe UI Emoji"/>
+          <w:sz w:val="24"/>
+          <w:szCs w:val="24"/>
+        </w:rPr>
+        <w:t>👎</w:t>
+      </w:r>
+      <w:r>
+        <w:rPr>
+          <w:rFonts w:asciiTheme="majorBidi" w:hAnsiTheme="majorBidi" w:cstheme="majorBidi"/>
+          <w:sz w:val="24"/>
+          <w:szCs w:val="24"/>
+        </w:rPr>
+        <w:t xml:space="preserve"> emoji. Despite the textual content and additional indicators suggesting dissatisfaction, the model's prediction was 'Uncertain.' This example illustrates the model's limitation in deciphering nuanced or indirect expressions of sentiment through text, emphasizing the need for a more comprehensive approach that considers multiple data modalities for accurate sentiment analysis.</w:t>
+      </w:r>
+    </w:p>
+    <w:p>
+      <w:pPr>
+        <w:jc w:val="both"/>
+        <w:rPr>
+          <w:rFonts w:asciiTheme="majorBidi" w:hAnsiTheme="majorBidi" w:cstheme="majorBidi"/>
+          <w:vanish/>
+          <w:sz w:val="24"/>
+          <w:szCs w:val="24"/>
+        </w:rPr>
+      </w:pPr>
+      <w:r>
+        <w:rPr>
+          <w:rFonts w:asciiTheme="majorBidi" w:hAnsiTheme="majorBidi" w:cstheme="majorBidi"/>
+          <w:sz w:val="24"/>
+          <w:szCs w:val="24"/>
+        </w:rPr>
+        <w:t>These examples highlight the foundational yet constrained capability of text-based sentiment analysis to discern consumer sentiment in online reviews. The limitations observed, particularly in handling complex textual nuances and the necessity for incorporating additional sentiment indicators, point towards the potential benefits of a multi-modal analysis approach.</w:t>
+      </w:r>
+      <w:r>
+        <w:rPr>
+          <w:rFonts w:asciiTheme="majorBidi" w:hAnsiTheme="majorBidi" w:cstheme="majorBidi"/>
+          <w:vanish/>
+          <w:sz w:val="24"/>
+          <w:szCs w:val="24"/>
+        </w:rPr>
+        <w:t xml:space="preserve"> </w:t>
+      </w:r>
+    </w:p>
+    <w:p>
+      <w:pPr>
+        <w:jc w:val="both"/>
+        <w:rPr>
+          <w:rFonts w:asciiTheme="majorBidi" w:hAnsiTheme="majorBidi" w:cstheme="majorBidi"/>
+          <w:sz w:val="24"/>
+          <w:szCs w:val="24"/>
+        </w:rPr>
+      </w:pPr>
     </w:p>
     <w:p>
       <w:pPr>
@@ -189,76 +286,154 @@
           <w:sz w:val="24"/>
           <w:szCs w:val="24"/>
         </w:rPr>
+        <w:t>Experiment 2: Text with Emoji Model Using BERT</w:t>
+      </w:r>
+    </w:p>
+    <w:p>
+      <w:pPr>
+        <w:jc w:val="both"/>
+        <w:rPr>
+          <w:rFonts w:asciiTheme="majorBidi" w:hAnsiTheme="majorBidi" w:cstheme="majorBidi"/>
+          <w:sz w:val="24"/>
+          <w:szCs w:val="24"/>
+        </w:rPr>
+      </w:pPr>
+      <w:r>
+        <w:rPr>
+          <w:rFonts w:asciiTheme="majorBidi" w:hAnsiTheme="majorBidi" w:cstheme="majorBidi"/>
+          <w:sz w:val="24"/>
+          <w:szCs w:val="24"/>
+        </w:rPr>
+        <w:t>The second phase of our exploration into sentiment analysis marked a significant evolution from the text-only approach, as it incorporated emojis alongside textual content to enhance sentiment classification. This experiment aimed to evaluate the impact of emojis as potent sentiment indicators in conjunction with text, to offer a more nuanced understanding of consumer sentiments in Amazon product reviews.</w:t>
+      </w:r>
+    </w:p>
+    <w:p>
+      <w:pPr>
+        <w:jc w:val="both"/>
+        <w:rPr>
+          <w:rFonts w:asciiTheme="majorBidi" w:hAnsiTheme="majorBidi" w:cstheme="majorBidi"/>
+          <w:sz w:val="24"/>
+          <w:szCs w:val="24"/>
+        </w:rPr>
+      </w:pPr>
+      <w:r>
+        <w:rPr>
+          <w:rFonts w:asciiTheme="majorBidi" w:hAnsiTheme="majorBidi" w:cstheme="majorBidi"/>
+          <w:sz w:val="24"/>
+          <w:szCs w:val="24"/>
+        </w:rPr>
+        <w:t xml:space="preserve">A notable improvement was observed in the analysis of a review for a hangover remedy, which stated, "used twice never felt bad normally get hangovers used twice never felt bad smell," accompanied by </w:t>
+      </w:r>
+      <w:r>
+        <w:rPr>
+          <w:rFonts w:ascii="Segoe UI Emoji" w:hAnsi="Segoe UI Emoji" w:cs="Segoe UI Emoji"/>
+          <w:sz w:val="24"/>
+          <w:szCs w:val="24"/>
+        </w:rPr>
+        <w:t>😰😰😰</w:t>
+      </w:r>
+      <w:r>
+        <w:rPr>
+          <w:rFonts w:asciiTheme="majorBidi" w:hAnsiTheme="majorBidi" w:cstheme="majorBidi"/>
+          <w:sz w:val="24"/>
+          <w:szCs w:val="24"/>
+        </w:rPr>
+        <w:t xml:space="preserve"> emojis. Unlike the previous text-only model, this integrated approach successfully classified the review as 'Dissatisfaction.' The emojis, serving as clear indicators of distress, played a crucial role in guiding the model towards a more accurate sentiment classification, demonstrating the enhanced interpretative capabilities of the text with emoji model.</w:t>
+      </w:r>
+    </w:p>
+    <w:p>
+      <w:pPr>
+        <w:jc w:val="both"/>
+        <w:rPr>
+          <w:rFonts w:asciiTheme="majorBidi" w:hAnsiTheme="majorBidi" w:cstheme="majorBidi"/>
+          <w:sz w:val="24"/>
+          <w:szCs w:val="24"/>
+        </w:rPr>
+      </w:pPr>
+      <w:r>
+        <w:rPr>
+          <w:rFonts w:asciiTheme="majorBidi" w:hAnsiTheme="majorBidi" w:cstheme="majorBidi"/>
+          <w:sz w:val="24"/>
+          <w:szCs w:val="24"/>
+        </w:rPr>
+        <w:t xml:space="preserve">However, the model still faced challenges in certain instances. For example, a review expressing discontent with a steamer's performance, detailed as "disappointed steamer get really hot spits boiling water relaxing disappointed," and marked by a </w:t>
+      </w:r>
+      <w:r>
+        <w:rPr>
+          <w:rFonts w:ascii="Segoe UI Emoji" w:hAnsi="Segoe UI Emoji" w:cs="Segoe UI Emoji"/>
+          <w:sz w:val="24"/>
+          <w:szCs w:val="24"/>
+        </w:rPr>
+        <w:t>😕</w:t>
+      </w:r>
+      <w:r>
+        <w:rPr>
+          <w:rFonts w:asciiTheme="majorBidi" w:hAnsiTheme="majorBidi" w:cstheme="majorBidi"/>
+          <w:sz w:val="24"/>
+          <w:szCs w:val="24"/>
+        </w:rPr>
+        <w:t xml:space="preserve"> emoji, was still misclassified as 'Side Effect' instead of the correct 'Dissatisfaction.' This misclassification highlighted the model's ongoing struggle with complex sentiment expressions, where the textual content's nuanced dissatisfaction was not fully captured, even with the additional context provided by the emoji.</w:t>
+      </w:r>
+    </w:p>
+    <w:p>
+      <w:pPr>
+        <w:jc w:val="both"/>
+        <w:rPr>
+          <w:rFonts w:asciiTheme="majorBidi" w:hAnsiTheme="majorBidi" w:cstheme="majorBidi"/>
+          <w:sz w:val="24"/>
+          <w:szCs w:val="24"/>
+        </w:rPr>
+      </w:pPr>
+      <w:r>
+        <w:rPr>
+          <w:rFonts w:asciiTheme="majorBidi" w:hAnsiTheme="majorBidi" w:cstheme="majorBidi"/>
+          <w:sz w:val="24"/>
+          <w:szCs w:val="24"/>
+        </w:rPr>
+        <w:t xml:space="preserve">On a positive note, another review that gave a product two stars, expressing a preference for a "medium bristle brush instead of a hard bristle brush," and accompanied by a </w:t>
+      </w:r>
+      <w:r>
+        <w:rPr>
+          <w:rFonts w:ascii="Segoe UI Emoji" w:hAnsi="Segoe UI Emoji" w:cs="Segoe UI Emoji"/>
+          <w:sz w:val="24"/>
+          <w:szCs w:val="24"/>
+        </w:rPr>
+        <w:t>👎</w:t>
+      </w:r>
+      <w:r>
+        <w:rPr>
+          <w:rFonts w:asciiTheme="majorBidi" w:hAnsiTheme="majorBidi" w:cstheme="majorBidi"/>
+          <w:sz w:val="24"/>
+          <w:szCs w:val="24"/>
+        </w:rPr>
+        <w:t xml:space="preserve"> emoji, was accurately identified as 'Dissatisfaction.' This instance showcased the model's improved ability to recognize and classify negative sentiments accurately when emojis are used to reinforce the sentiment expressed in the text.</w:t>
+      </w:r>
+    </w:p>
+    <w:p>
+      <w:pPr>
+        <w:jc w:val="both"/>
+        <w:rPr>
+          <w:rFonts w:asciiTheme="majorBidi" w:hAnsiTheme="majorBidi" w:cstheme="majorBidi"/>
+          <w:sz w:val="24"/>
+          <w:szCs w:val="24"/>
+        </w:rPr>
+      </w:pPr>
+      <w:r>
+        <w:rPr>
+          <w:rFonts w:asciiTheme="majorBidi" w:hAnsiTheme="majorBidi" w:cstheme="majorBidi"/>
+          <w:sz w:val="24"/>
+          <w:szCs w:val="24"/>
+        </w:rPr>
+        <w:t xml:space="preserve">These examples illustrate the varying degrees of success achieved by integrating emojis with textual analysis in sentiment classification. While the inclusion of emojis has certainly enhanced the model's ability to interpret sentiments more accurately in some cases, the experiment also </w:t>
+      </w:r>
+      <w:r>
+        <w:rPr>
+          <w:rFonts w:asciiTheme="majorBidi" w:hAnsiTheme="majorBidi" w:cstheme="majorBidi"/>
+          <w:sz w:val="24"/>
+          <w:szCs w:val="24"/>
+        </w:rPr>
         <w:lastRenderedPageBreak/>
-        <w:t>Experiment 2: Text with Emoji Model Using BERT</w:t>
-      </w:r>
-    </w:p>
-    <w:p>
-      <w:pPr>
-        <w:jc w:val="both"/>
-        <w:rPr>
-          <w:rFonts w:asciiTheme="majorBidi" w:hAnsiTheme="majorBidi" w:cstheme="majorBidi"/>
-          <w:sz w:val="24"/>
-          <w:szCs w:val="24"/>
-        </w:rPr>
-      </w:pPr>
-      <w:r>
-        <w:rPr>
-          <w:rFonts w:asciiTheme="majorBidi" w:hAnsiTheme="majorBidi" w:cstheme="majorBidi"/>
-          <w:sz w:val="24"/>
-          <w:szCs w:val="24"/>
-        </w:rPr>
-        <w:t xml:space="preserve">The integration of emojis with textual analysis marked a significant improvement in sentiment classification. Emojis, serving as potent sentiment indicators, enhanced the model's interpretative depth, allowing for more nuanced sentiment classification. For instance, the use of a </w:t>
-      </w:r>
-      <w:r>
-        <w:rPr>
-          <w:rFonts w:ascii="Segoe UI Emoji" w:hAnsi="Segoe UI Emoji" w:cs="Segoe UI Emoji"/>
-          <w:sz w:val="24"/>
-          <w:szCs w:val="24"/>
-        </w:rPr>
-        <w:t>😄</w:t>
-      </w:r>
-      <w:r>
-        <w:rPr>
-          <w:rFonts w:asciiTheme="majorBidi" w:hAnsiTheme="majorBidi" w:cstheme="majorBidi"/>
-          <w:sz w:val="24"/>
-          <w:szCs w:val="24"/>
-        </w:rPr>
-        <w:t xml:space="preserve"> emoji in a positive review about mascara amplified the sentiment, leading to an accurate classification of 'Satisfaction.' This exemplifies how emojis can reinforce the sentiment conveyed through text, providing a clearer sentiment picture.</w:t>
-      </w:r>
-    </w:p>
-    <w:p>
-      <w:pPr>
-        <w:jc w:val="both"/>
-        <w:rPr>
-          <w:rFonts w:asciiTheme="majorBidi" w:hAnsiTheme="majorBidi" w:cstheme="majorBidi"/>
-          <w:sz w:val="24"/>
-          <w:szCs w:val="24"/>
-        </w:rPr>
-      </w:pPr>
-      <w:r>
-        <w:rPr>
-          <w:rFonts w:asciiTheme="majorBidi" w:hAnsiTheme="majorBidi" w:cstheme="majorBidi"/>
-          <w:sz w:val="24"/>
-          <w:szCs w:val="24"/>
-        </w:rPr>
-        <w:t xml:space="preserve">However, the model faced challenges when emojis conveyed sentiments contrary to the textual content or introduced ambiguity. A review expressing disappointment with a steamer, accompanied by a </w:t>
-      </w:r>
-      <w:r>
-        <w:rPr>
-          <w:rFonts w:ascii="Segoe UI Emoji" w:hAnsi="Segoe UI Emoji" w:cs="Segoe UI Emoji"/>
-          <w:sz w:val="24"/>
-          <w:szCs w:val="24"/>
-        </w:rPr>
-        <w:t>😕</w:t>
-      </w:r>
-      <w:r>
-        <w:rPr>
-          <w:rFonts w:asciiTheme="majorBidi" w:hAnsiTheme="majorBidi" w:cstheme="majorBidi"/>
-          <w:sz w:val="24"/>
-          <w:szCs w:val="24"/>
-        </w:rPr>
-        <w:t xml:space="preserve"> emoji, was misclassified as 'Side Effect' rather than 'Dissatisfaction.' This instance illustrates the complexity of sentiment expression in reviews, where emojis can either clarify or complicate the sentiment, depending on their alignment with the text.</w:t>
+        <w:t>revealed limitations in handling complex or nuanced expressions of sentiment. This underscores the potential benefits and challenges of incorporating visual sentiment indicators like emojis into sentiment analysis models, highlighting areas for further refinement and improvement.</w:t>
       </w:r>
     </w:p>
     <w:p>
@@ -298,7 +473,25 @@
           <w:sz w:val="24"/>
           <w:szCs w:val="24"/>
         </w:rPr>
-        <w:t xml:space="preserve">The multi-feature model's performance underscores the value of a comprehensive approach to sentiment analysis. By combining text, emojis, star ratings, and total votes, the model achieved remarkable accuracy and precision across various sentiment categories. For example, the model adeptly navigated the nuanced sentiment in a review marked with a </w:t>
+        <w:t>The third and final phase of our sentiment analysis research involved the deployment of a multi-feature model that integrated text, emojis, star ratings, and total votes. This comprehensive approach aimed to leverage the collective strength of various data modalities to achieve a more accurate and nuanced sentiment classification in Amazon product reviews.</w:t>
+      </w:r>
+    </w:p>
+    <w:p>
+      <w:pPr>
+        <w:jc w:val="both"/>
+        <w:rPr>
+          <w:rFonts w:asciiTheme="majorBidi" w:hAnsiTheme="majorBidi" w:cstheme="majorBidi"/>
+          <w:sz w:val="24"/>
+          <w:szCs w:val="24"/>
+        </w:rPr>
+      </w:pPr>
+      <w:r>
+        <w:rPr>
+          <w:rFonts w:asciiTheme="majorBidi" w:hAnsiTheme="majorBidi" w:cstheme="majorBidi"/>
+          <w:sz w:val="24"/>
+          <w:szCs w:val="24"/>
+        </w:rPr>
+        <w:t xml:space="preserve">A significant advancement was demonstrated in the analysis of a hangover remedy review, which stated, "used twice never felt bad normally get hangovers used twice never felt bad smell," and was accompanied by </w:t>
       </w:r>
       <w:r>
         <w:rPr>
@@ -306,53 +499,253 @@
           <w:sz w:val="24"/>
           <w:szCs w:val="24"/>
         </w:rPr>
-        <w:t>😢</w:t>
-      </w:r>
-      <w:r>
-        <w:rPr>
-          <w:rFonts w:asciiTheme="majorBidi" w:hAnsiTheme="majorBidi" w:cstheme="majorBidi"/>
-          <w:sz w:val="24"/>
-          <w:szCs w:val="24"/>
-        </w:rPr>
-        <w:t xml:space="preserve"> emoji and a low star rating, correctly classifying it as 'Side Effect.' This accuracy demonstrates the model's ability to synthesize multiple sentiment indicators for a well-rounded sentiment analysis.</w:t>
-      </w:r>
-    </w:p>
-    <w:p>
-      <w:pPr>
-        <w:jc w:val="both"/>
-        <w:rPr>
-          <w:rFonts w:asciiTheme="majorBidi" w:hAnsiTheme="majorBidi" w:cstheme="majorBidi"/>
-          <w:sz w:val="24"/>
-          <w:szCs w:val="24"/>
-        </w:rPr>
-      </w:pPr>
-      <w:r>
-        <w:rPr>
-          <w:rFonts w:asciiTheme="majorBidi" w:hAnsiTheme="majorBidi" w:cstheme="majorBidi"/>
-          <w:sz w:val="24"/>
-          <w:szCs w:val="24"/>
-        </w:rPr>
-        <w:t>Furthermore, the model's adeptness at recognizing positive sentiments, as seen in the correct classification of a mascara review as 'Satisfaction,' highlights its capability to leverage the cumulative sentiment value of textual content, emojis, and star ratings. This holistic approach allows for a more accurate and nuanced understanding of consumer feedback, moving beyond the limitations of text-only analysis.</w:t>
-      </w:r>
-    </w:p>
-    <w:p>
-      <w:pPr>
-        <w:jc w:val="both"/>
+        <w:t>😰😰😰</w:t>
+      </w:r>
+      <w:r>
+        <w:rPr>
+          <w:rFonts w:asciiTheme="majorBidi" w:hAnsiTheme="majorBidi" w:cstheme="majorBidi"/>
+          <w:sz w:val="24"/>
+          <w:szCs w:val="24"/>
+        </w:rPr>
+        <w:t xml:space="preserve"> emojis and a 1.0-star rating. The multi-feature model successfully identified this review as 'Dissatisfaction,' reflecting its capability to synthesize multiple sentiment indicators and overcome the limitations observed in the text-only approach. The inclusion of emojis and star ratings provided crucial contextual cues that, when combined with the textual content, allowed for a more accurate interpretation of the sentiment.</w:t>
+      </w:r>
+    </w:p>
+    <w:p>
+      <w:pPr>
+        <w:jc w:val="both"/>
+        <w:rPr>
+          <w:rFonts w:asciiTheme="majorBidi" w:hAnsiTheme="majorBidi" w:cstheme="majorBidi"/>
+          <w:sz w:val="24"/>
+          <w:szCs w:val="24"/>
+        </w:rPr>
+      </w:pPr>
+      <w:r>
+        <w:rPr>
+          <w:rFonts w:asciiTheme="majorBidi" w:hAnsiTheme="majorBidi" w:cstheme="majorBidi"/>
+          <w:sz w:val="24"/>
+          <w:szCs w:val="24"/>
+        </w:rPr>
+        <w:t xml:space="preserve">Similarly, a review expressing dissatisfaction with a steamer's performance, described as "disappointed steamer get really hot spits boiling water relaxing disappointed," accompanied by a </w:t>
+      </w:r>
+      <w:r>
+        <w:rPr>
+          <w:rFonts w:ascii="Segoe UI Emoji" w:hAnsi="Segoe UI Emoji" w:cs="Segoe UI Emoji"/>
+          <w:sz w:val="24"/>
+          <w:szCs w:val="24"/>
+        </w:rPr>
+        <w:t>😕</w:t>
+      </w:r>
+      <w:r>
+        <w:rPr>
+          <w:rFonts w:asciiTheme="majorBidi" w:hAnsiTheme="majorBidi" w:cstheme="majorBidi"/>
+          <w:sz w:val="24"/>
+          <w:szCs w:val="24"/>
+        </w:rPr>
+        <w:t xml:space="preserve"> emoji and a 1.0-star rating, was also correctly classified as 'Dissatisfaction.' This example underscored the model's improved accuracy in capturing the sentiment, demonstrating its ability to interpret complex expressions of dissatisfaction more effectively when multiple sentiment indicators are considered.</w:t>
+      </w:r>
+    </w:p>
+    <w:p>
+      <w:pPr>
+        <w:jc w:val="both"/>
+        <w:rPr>
+          <w:rFonts w:asciiTheme="majorBidi" w:hAnsiTheme="majorBidi" w:cstheme="majorBidi"/>
+          <w:sz w:val="24"/>
+          <w:szCs w:val="24"/>
+        </w:rPr>
+      </w:pPr>
+      <w:r>
+        <w:rPr>
+          <w:rFonts w:asciiTheme="majorBidi" w:hAnsiTheme="majorBidi" w:cstheme="majorBidi"/>
+          <w:sz w:val="24"/>
+          <w:szCs w:val="24"/>
+        </w:rPr>
+        <w:t xml:space="preserve">Another review, which awarded two stars and expressed a preference for a "medium bristle brush instead of a hard bristle brush," and included a </w:t>
+      </w:r>
+      <w:r>
+        <w:rPr>
+          <w:rFonts w:ascii="Segoe UI Emoji" w:hAnsi="Segoe UI Emoji" w:cs="Segoe UI Emoji"/>
+          <w:sz w:val="24"/>
+          <w:szCs w:val="24"/>
+        </w:rPr>
+        <w:t>👎</w:t>
+      </w:r>
+      <w:r>
+        <w:rPr>
+          <w:rFonts w:asciiTheme="majorBidi" w:hAnsiTheme="majorBidi" w:cstheme="majorBidi"/>
+          <w:sz w:val="24"/>
+          <w:szCs w:val="24"/>
+        </w:rPr>
+        <w:t xml:space="preserve"> emoji, was accurately identified as 'Dissatisfaction.' This instance highlighted the model's proficiency in recognizing and classifying sentiments accurately, even when the textual content was subtle, by relying on the cumulative sentiment value provided by emojis, star ratings, and total votes.</w:t>
+      </w:r>
+    </w:p>
+    <w:p>
+      <w:pPr>
+        <w:jc w:val="both"/>
+        <w:rPr>
+          <w:rFonts w:asciiTheme="majorBidi" w:hAnsiTheme="majorBidi" w:cstheme="majorBidi"/>
+          <w:sz w:val="24"/>
+          <w:szCs w:val="24"/>
+        </w:rPr>
+      </w:pPr>
+      <w:r>
+        <w:rPr>
+          <w:rFonts w:asciiTheme="majorBidi" w:hAnsiTheme="majorBidi" w:cstheme="majorBidi"/>
+          <w:sz w:val="24"/>
+          <w:szCs w:val="24"/>
+        </w:rPr>
+        <w:t xml:space="preserve">Taken together, these examples show how the multi-feature approach improves sentiment analysis's depth and accuracy. Across the integration of text with supplementary sentiment indicators like star ratings, emoticons, and total votes, the model exhibited an impressive capacity to </w:t>
+      </w:r>
+      <w:r>
+        <w:rPr>
+          <w:rFonts w:asciiTheme="majorBidi" w:hAnsiTheme="majorBidi" w:cstheme="majorBidi"/>
+          <w:sz w:val="24"/>
+          <w:szCs w:val="24"/>
+        </w:rPr>
+        <w:t>maneuver</w:t>
+      </w:r>
+      <w:r>
+        <w:rPr>
+          <w:rFonts w:asciiTheme="majorBidi" w:hAnsiTheme="majorBidi" w:cstheme="majorBidi"/>
+          <w:sz w:val="24"/>
+          <w:szCs w:val="24"/>
+        </w:rPr>
+        <w:t xml:space="preserve"> through the intricate terrain of consumer opinion. This all-encompassing strategy demonstrated the potential of multi-modal sentiment analysis in e-commerce and beyond, while also addressing the shortcomings of text-only analysis and opening the door to a more thorough and precise understanding of customer input.</w:t>
+      </w:r>
+    </w:p>
+    <w:p>
+      <w:pPr>
+        <w:jc w:val="both"/>
+        <w:rPr>
+          <w:rFonts w:asciiTheme="majorBidi" w:hAnsiTheme="majorBidi" w:cstheme="majorBidi"/>
+          <w:sz w:val="24"/>
+          <w:szCs w:val="24"/>
+        </w:rPr>
+      </w:pPr>
+      <w:r>
+        <w:rPr>
+          <w:rFonts w:asciiTheme="majorBidi" w:hAnsiTheme="majorBidi" w:cstheme="majorBidi"/>
+          <w:sz w:val="24"/>
+          <w:szCs w:val="24"/>
+        </w:rPr>
+        <w:t xml:space="preserve">The exploration of sentiment analysis across three experimental setups, utilizing text, emojis, star ratings, and total votes, has significantly advanced our understanding of consumer sentiment in the context of Amazon product reviews. This research journey, from the foundational text-based analysis using BERT to the sophisticated multi-feature model, has highlighted the intricate and multi-dimensional nature of sentiment expression in online reviews. The integration of various </w:t>
+      </w:r>
+      <w:r>
+        <w:rPr>
+          <w:rFonts w:asciiTheme="majorBidi" w:hAnsiTheme="majorBidi" w:cstheme="majorBidi"/>
+          <w:sz w:val="24"/>
+          <w:szCs w:val="24"/>
+        </w:rPr>
+        <w:lastRenderedPageBreak/>
+        <w:t>data modalities not only enhanced the accuracy of sentiment classification but also unveiled the complexities and nuances of consumer feedback in the digital marketplace.</w:t>
+      </w:r>
+    </w:p>
+    <w:p>
+      <w:pPr>
+        <w:jc w:val="both"/>
+        <w:rPr>
+          <w:rFonts w:asciiTheme="majorBidi" w:hAnsiTheme="majorBidi" w:cstheme="majorBidi"/>
+          <w:sz w:val="24"/>
+          <w:szCs w:val="24"/>
+        </w:rPr>
+      </w:pPr>
+      <w:r>
+        <w:rPr>
+          <w:rFonts w:asciiTheme="majorBidi" w:hAnsiTheme="majorBidi" w:cstheme="majorBidi"/>
+          <w:sz w:val="24"/>
+          <w:szCs w:val="24"/>
+        </w:rPr>
+        <w:t xml:space="preserve">The results of these tests highlight how sentiment analysis is developing and how adding multi-modal data can significantly affect the accuracy and depth of sentiment interpretation. The shift from a text-only to a multi-feature approach is indicative of a larger movement in sentiment analysis and natural language processing toward more comprehensive and context-aware models. This research adds significant insights into the complex world of consumer sentiment by </w:t>
+      </w:r>
+      <w:r>
+        <w:rPr>
+          <w:rFonts w:asciiTheme="majorBidi" w:hAnsiTheme="majorBidi" w:cstheme="majorBidi"/>
+          <w:sz w:val="24"/>
+          <w:szCs w:val="24"/>
+        </w:rPr>
+        <w:t>recognizing</w:t>
+      </w:r>
+      <w:r>
+        <w:rPr>
+          <w:rFonts w:asciiTheme="majorBidi" w:hAnsiTheme="majorBidi" w:cstheme="majorBidi"/>
+          <w:sz w:val="24"/>
+          <w:szCs w:val="24"/>
+        </w:rPr>
+        <w:t xml:space="preserve"> and </w:t>
+      </w:r>
+      <w:r>
+        <w:rPr>
+          <w:rFonts w:asciiTheme="majorBidi" w:hAnsiTheme="majorBidi" w:cstheme="majorBidi"/>
+          <w:sz w:val="24"/>
+          <w:szCs w:val="24"/>
+        </w:rPr>
+        <w:t>utilizing</w:t>
+      </w:r>
+      <w:r>
+        <w:rPr>
+          <w:rFonts w:asciiTheme="majorBidi" w:hAnsiTheme="majorBidi" w:cstheme="majorBidi"/>
+          <w:sz w:val="24"/>
+          <w:szCs w:val="24"/>
+        </w:rPr>
+        <w:t xml:space="preserve"> the rich tapestry of sentiment markers found in online reviews. It provides a more precise and granular lens through which to examine and comprehend customer feedback.</w:t>
+      </w:r>
+    </w:p>
+    <w:p>
+      <w:pPr>
+        <w:jc w:val="both"/>
+        <w:rPr>
+          <w:rFonts w:asciiTheme="majorBidi" w:hAnsiTheme="majorBidi" w:cstheme="majorBidi"/>
+          <w:sz w:val="24"/>
+          <w:szCs w:val="24"/>
+        </w:rPr>
+      </w:pPr>
+      <w:r>
+        <w:rPr>
+          <w:rFonts w:asciiTheme="majorBidi" w:hAnsiTheme="majorBidi" w:cstheme="majorBidi"/>
+          <w:sz w:val="24"/>
+          <w:szCs w:val="24"/>
+        </w:rPr>
+        <w:t>As we draw to a close, it is evident that sentiment analysis still has a long way to go in terms of improvement. The integration of multi-modal data has yielded promising results that pave the way for future study. More investigation into the optimization of sentiment analysis models, the addition of new data modalities, and the application of these discoveries in many fields are all encouraged. The ultimate objective is still to improve sentiment analysis's accuracy, flexibility, and application so that it can continue to be a useful tool for comprehending and navigating the ever-expanding world of digital customer feedback.</w:t>
+      </w:r>
+      <w:r>
         <w:rPr>
           <w:rFonts w:asciiTheme="majorBidi" w:hAnsiTheme="majorBidi" w:cstheme="majorBidi"/>
           <w:vanish/>
           <w:sz w:val="24"/>
           <w:szCs w:val="24"/>
         </w:rPr>
-      </w:pPr>
-      <w:r>
-        <w:rPr>
-          <w:rFonts w:asciiTheme="majorBidi" w:hAnsiTheme="majorBidi" w:cstheme="majorBidi"/>
-          <w:sz w:val="24"/>
-          <w:szCs w:val="24"/>
-        </w:rPr>
-        <w:t>The discussion of the three experimental configurations reveals the evolving complexity and accuracy of sentiment analysis as additional data modalities are integrated. While text-based analysis provides a foundational understanding of sentiment, the incorporation of emojis and other features such as star ratings and total votes significantly enhances the model's accuracy and depth of analysis. This progression underscores the multifaceted nature of sentiment expression in e-commerce reviews and highlights the potential of comprehensive models in capturing the nuanced landscape of consumer sentiment.</w:t>
-      </w:r>
+        <w:t>Top of Form</w:t>
+      </w:r>
+    </w:p>
+    <w:p>
+      <w:pPr>
+        <w:jc w:val="both"/>
+        <w:rPr>
+          <w:rFonts w:asciiTheme="majorBidi" w:hAnsiTheme="majorBidi" w:cstheme="majorBidi"/>
+          <w:vanish/>
+          <w:sz w:val="24"/>
+          <w:szCs w:val="24"/>
+        </w:rPr>
+      </w:pPr>
+      <w:r>
+        <w:rPr>
+          <w:rFonts w:asciiTheme="majorBidi" w:hAnsiTheme="majorBidi" w:cstheme="majorBidi"/>
+          <w:vanish/>
+          <w:sz w:val="24"/>
+          <w:szCs w:val="24"/>
+        </w:rPr>
+        <w:t>Top of Form</w:t>
+      </w:r>
+    </w:p>
+    <w:p>
+      <w:pPr>
+        <w:jc w:val="both"/>
+        <w:rPr>
+          <w:rFonts w:asciiTheme="majorBidi" w:hAnsiTheme="majorBidi" w:cstheme="majorBidi"/>
+          <w:vanish/>
+          <w:sz w:val="24"/>
+          <w:szCs w:val="24"/>
+        </w:rPr>
+      </w:pPr>
       <w:r>
         <w:rPr>
           <w:rFonts w:asciiTheme="majorBidi" w:hAnsiTheme="majorBidi" w:cstheme="majorBidi"/>
@@ -1072,4 +1465,24 @@
     </a:ext>
   </a:extLst>
 </a:theme>
+</file>
+
+<file path=word/webextensions/taskpanes.xml><?xml version="1.0" encoding="utf-8"?>
+<wetp:taskpanes xmlns:wetp="http://schemas.microsoft.com/office/webextensions/taskpanes/2010/11">
+  <wetp:taskpane dockstate="right" visibility="0" width="350" row="3">
+    <wetp:webextensionref xmlns:r="http://schemas.openxmlformats.org/officeDocument/2006/relationships" r:id="rId1"/>
+  </wetp:taskpane>
+</wetp:taskpanes>
+</file>
+
+<file path=word/webextensions/webextension1.xml><?xml version="1.0" encoding="utf-8"?>
+<we:webextension xmlns:we="http://schemas.microsoft.com/office/webextensions/webextension/2010/11" id="{EBCD5933-B3C4-4F93-9461-1EA59DFCF4CF}">
+  <we:reference id="wa200000368" version="1.0.0.0" store="en-US" storeType="OMEX"/>
+  <we:alternateReferences>
+    <we:reference id="wa200000368" version="1.0.0.0" store="en-US" storeType="OMEX"/>
+  </we:alternateReferences>
+  <we:properties/>
+  <we:bindings/>
+  <we:snapshot xmlns:r="http://schemas.openxmlformats.org/officeDocument/2006/relationships"/>
+</we:webextension>
 </file>
</xml_diff>